<commit_message>
le puse titulo al documento de word
</commit_message>
<xml_diff>
--- a/Documentacion de Git.docx
+++ b/Documentacion de Git.docx
@@ -3,6 +3,15 @@
 <w:document xmlns:wpc="http://schemas.microsoft.com/office/word/2010/wordprocessingCanvas" xmlns:cx="http://schemas.microsoft.com/office/drawing/2014/chartex" xmlns:cx1="http://schemas.microsoft.com/office/drawing/2015/9/8/chartex" xmlns:cx2="http://schemas.microsoft.com/office/drawing/2015/10/21/chartex" xmlns:cx3="http://schemas.microsoft.com/office/drawing/2016/5/9/chartex" xmlns:cx4="http://schemas.microsoft.com/office/drawing/2016/5/10/chartex" xmlns:cx5="http://schemas.microsoft.com/office/drawing/2016/5/11/chartex" xmlns:cx6="http://schemas.microsoft.com/office/drawing/2016/5/12/chartex" xmlns:cx7="http://schemas.microsoft.com/office/drawing/2016/5/13/chartex" xmlns:cx8="http://schemas.microsoft.com/office/drawing/2016/5/14/chartex" xmlns:mc="http://schemas.openxmlformats.org/markup-compatibility/2006" xmlns:aink="http://schemas.microsoft.com/office/drawing/2016/ink" xmlns:am3d="http://schemas.microsoft.com/office/drawing/2017/model3d" xmlns:o="urn:schemas-microsoft-com:office:office" xmlns:r="http://schemas.openxmlformats.org/officeDocument/2006/relationships" xmlns:m="http://schemas.openxmlformats.org/officeDocument/2006/math" xmlns:v="urn:schemas-microsoft-com:vml" xmlns:wp14="http://schemas.microsoft.com/office/word/2010/wordprocessingDrawing" xmlns:wp="http://schemas.openxmlformats.org/drawingml/2006/wordprocessingDrawing" xmlns:w10="urn:schemas-microsoft-com:office:word" xmlns:w="http://schemas.openxmlformats.org/wordprocessingml/2006/main" xmlns:w14="http://schemas.microsoft.com/office/word/2010/wordml" xmlns:w15="http://schemas.microsoft.com/office/word/2012/wordml" xmlns:w16cex="http://schemas.microsoft.com/office/word/2018/wordml/cex" xmlns:w16cid="http://schemas.microsoft.com/office/word/2016/wordml/cid" xmlns:w16="http://schemas.microsoft.com/office/word/2018/wordml" xmlns:w16sdtdh="http://schemas.microsoft.com/office/word/2020/wordml/sdtdatahash" xmlns:w16se="http://schemas.microsoft.com/office/word/2015/wordml/symex" xmlns:wpg="http://schemas.microsoft.com/office/word/2010/wordprocessingGroup" xmlns:wpi="http://schemas.microsoft.com/office/word/2010/wordprocessingInk" xmlns:wne="http://schemas.microsoft.com/office/word/2006/wordml" xmlns:wps="http://schemas.microsoft.com/office/word/2010/wordprocessingShape" mc:Ignorable="w14 w15 w16se w16cid w16 w16cex w16sdtdh wp14">
   <w:body>
     <w:p>
+      <w:pPr>
+        <w:pStyle w:val="Ttulo1"/>
+        <w:jc w:val="center"/>
+      </w:pPr>
+      <w:r>
+        <w:t>Documentación de Git Por Javier</w:t>
+      </w:r>
+    </w:p>
+    <w:p>
       <w:r>
         <w:t>Git es un sistema de control de versiones</w:t>
       </w:r>
@@ -15,25 +24,69 @@
     <w:p>
       <w:r>
         <w:tab/>
-        <w:t>1 working directory</w:t>
-      </w:r>
+        <w:t xml:space="preserve">1 </w:t>
+      </w:r>
+      <w:proofErr w:type="spellStart"/>
+      <w:r>
+        <w:t>working</w:t>
+      </w:r>
+      <w:proofErr w:type="spellEnd"/>
+      <w:r>
+        <w:t xml:space="preserve"> </w:t>
+      </w:r>
+      <w:proofErr w:type="spellStart"/>
+      <w:r>
+        <w:t>directory</w:t>
+      </w:r>
+      <w:proofErr w:type="spellEnd"/>
     </w:p>
     <w:p>
       <w:r>
         <w:tab/>
-        <w:t>2 index area</w:t>
-      </w:r>
+        <w:t xml:space="preserve">2 </w:t>
+      </w:r>
+      <w:proofErr w:type="spellStart"/>
+      <w:r>
+        <w:t>index</w:t>
+      </w:r>
+      <w:proofErr w:type="spellEnd"/>
+      <w:r>
+        <w:t xml:space="preserve"> </w:t>
+      </w:r>
+      <w:proofErr w:type="spellStart"/>
+      <w:r>
+        <w:t>area</w:t>
+      </w:r>
+      <w:proofErr w:type="spellEnd"/>
     </w:p>
     <w:p>
       <w:r>
         <w:tab/>
-        <w:t>3 git area</w:t>
-      </w:r>
-    </w:p>
-    <w:p>
-      <w:r>
-        <w:t>Git init</w:t>
-      </w:r>
+        <w:t xml:space="preserve">3 </w:t>
+      </w:r>
+      <w:proofErr w:type="spellStart"/>
+      <w:r>
+        <w:t>git</w:t>
+      </w:r>
+      <w:proofErr w:type="spellEnd"/>
+      <w:r>
+        <w:t xml:space="preserve"> </w:t>
+      </w:r>
+      <w:proofErr w:type="spellStart"/>
+      <w:r>
+        <w:t>area</w:t>
+      </w:r>
+      <w:proofErr w:type="spellEnd"/>
+    </w:p>
+    <w:p>
+      <w:r>
+        <w:t xml:space="preserve">Git </w:t>
+      </w:r>
+      <w:proofErr w:type="spellStart"/>
+      <w:r>
+        <w:t>init</w:t>
+      </w:r>
+      <w:proofErr w:type="spellEnd"/>
     </w:p>
     <w:p>
       <w:r>
@@ -42,45 +95,135 @@
     </w:p>
     <w:p>
       <w:r>
-        <w:t>Git add &lt;archivo o carpeta&gt;</w:t>
-      </w:r>
-    </w:p>
-    <w:p>
-      <w:r>
-        <w:t>Git commit -m “&lt;accion&gt;”</w:t>
-      </w:r>
-    </w:p>
-    <w:p>
-      <w:r>
-        <w:t>Git Log -&gt; nos mostrara información sobre el movimiento de los commit</w:t>
-      </w:r>
-    </w:p>
-    <w:p>
-      <w:r>
-        <w:t>Git checkout &lt;master (para el ultimo) o al commit que le indiquemos para ver el estado del proyecto&gt;</w:t>
-      </w:r>
-    </w:p>
-    <w:p>
-      <w:r>
-        <w:t>Git reset –soft (No nos cambia el código en el pc)</w:t>
-      </w:r>
-    </w:p>
-    <w:p>
-      <w:r>
-        <w:t>Git reset –hard (borra todo)</w:t>
-      </w:r>
-    </w:p>
-    <w:p>
-      <w:r>
-        <w:t>Ramas y fuines</w:t>
-      </w:r>
+        <w:t xml:space="preserve">Git </w:t>
+      </w:r>
+      <w:proofErr w:type="spellStart"/>
+      <w:r>
+        <w:t>add</w:t>
+      </w:r>
+      <w:proofErr w:type="spellEnd"/>
+      <w:r>
+        <w:t xml:space="preserve"> &lt;archivo o carpeta&gt;</w:t>
+      </w:r>
+    </w:p>
+    <w:p>
+      <w:r>
+        <w:t xml:space="preserve">Git </w:t>
+      </w:r>
+      <w:proofErr w:type="spellStart"/>
+      <w:r>
+        <w:t>commit</w:t>
+      </w:r>
+      <w:proofErr w:type="spellEnd"/>
+      <w:r>
+        <w:t xml:space="preserve"> -m “&lt;</w:t>
+      </w:r>
+      <w:proofErr w:type="spellStart"/>
+      <w:r>
+        <w:t>accion</w:t>
+      </w:r>
+      <w:proofErr w:type="spellEnd"/>
+      <w:r>
+        <w:t>&gt;”</w:t>
+      </w:r>
+    </w:p>
+    <w:p>
+      <w:r>
+        <w:t xml:space="preserve">Git Log -&gt; nos mostrara información sobre el movimiento de los </w:t>
+      </w:r>
+      <w:proofErr w:type="spellStart"/>
+      <w:r>
+        <w:t>commit</w:t>
+      </w:r>
+      <w:proofErr w:type="spellEnd"/>
+    </w:p>
+    <w:p>
+      <w:r>
+        <w:t xml:space="preserve">Git </w:t>
+      </w:r>
+      <w:proofErr w:type="spellStart"/>
+      <w:r>
+        <w:t>checkout</w:t>
+      </w:r>
+      <w:proofErr w:type="spellEnd"/>
+      <w:r>
+        <w:t xml:space="preserve"> &lt;master (para el ultimo) o al </w:t>
+      </w:r>
+      <w:proofErr w:type="spellStart"/>
+      <w:r>
+        <w:t>commit</w:t>
+      </w:r>
+      <w:proofErr w:type="spellEnd"/>
+      <w:r>
+        <w:t xml:space="preserve"> que le indiquemos para ver el estado del proyecto&gt;</w:t>
+      </w:r>
+    </w:p>
+    <w:p>
+      <w:r>
+        <w:t xml:space="preserve">Git </w:t>
+      </w:r>
+      <w:proofErr w:type="spellStart"/>
+      <w:r>
+        <w:t>reset</w:t>
+      </w:r>
+      <w:proofErr w:type="spellEnd"/>
+      <w:r>
+        <w:t xml:space="preserve"> –</w:t>
+      </w:r>
+      <w:proofErr w:type="spellStart"/>
+      <w:r>
+        <w:t>soft</w:t>
+      </w:r>
+      <w:proofErr w:type="spellEnd"/>
+      <w:r>
+        <w:t xml:space="preserve"> (No nos cambia el código en el pc)</w:t>
+      </w:r>
+    </w:p>
+    <w:p>
+      <w:r>
+        <w:t xml:space="preserve">Git </w:t>
+      </w:r>
+      <w:proofErr w:type="spellStart"/>
+      <w:r>
+        <w:t>reset</w:t>
+      </w:r>
+      <w:proofErr w:type="spellEnd"/>
+      <w:r>
+        <w:t xml:space="preserve"> –</w:t>
+      </w:r>
+      <w:proofErr w:type="spellStart"/>
+      <w:r>
+        <w:t>hard</w:t>
+      </w:r>
+      <w:proofErr w:type="spellEnd"/>
+      <w:r>
+        <w:t xml:space="preserve"> (borra todo)</w:t>
+      </w:r>
+    </w:p>
+    <w:p>
+      <w:r>
+        <w:t xml:space="preserve">Ramas y </w:t>
+      </w:r>
+      <w:proofErr w:type="spellStart"/>
+      <w:r>
+        <w:t>fuines</w:t>
+      </w:r>
+      <w:proofErr w:type="spellEnd"/>
     </w:p>
     <w:p>
       <w:pPr>
         <w:ind w:firstLine="708"/>
       </w:pPr>
       <w:r>
-        <w:t>Head es el último commit donde nos encontramos</w:t>
+        <w:t xml:space="preserve">Head es el último </w:t>
+      </w:r>
+      <w:proofErr w:type="spellStart"/>
+      <w:r>
+        <w:t>commit</w:t>
+      </w:r>
+      <w:proofErr w:type="spellEnd"/>
+      <w:r>
+        <w:t xml:space="preserve"> donde nos encontramos</w:t>
       </w:r>
     </w:p>
     <w:p>
@@ -106,18 +249,42 @@
     </w:p>
     <w:p>
       <w:r>
-        <w:t>Git merge &lt;rama a unir con la head&gt;</w:t>
-      </w:r>
-    </w:p>
-    <w:p>
-      <w:r>
-        <w:t>Git checkout -b &lt;Nombre rama&gt; =&gt; se mueve y crea la rama</w:t>
+        <w:t xml:space="preserve">Git </w:t>
+      </w:r>
+      <w:proofErr w:type="spellStart"/>
+      <w:r>
+        <w:t>merge</w:t>
+      </w:r>
+      <w:proofErr w:type="spellEnd"/>
+      <w:r>
+        <w:t xml:space="preserve"> &lt;rama a unir con la head&gt;</w:t>
+      </w:r>
+    </w:p>
+    <w:p>
+      <w:r>
+        <w:t xml:space="preserve">Git </w:t>
+      </w:r>
+      <w:proofErr w:type="spellStart"/>
+      <w:r>
+        <w:t>checkout</w:t>
+      </w:r>
+      <w:proofErr w:type="spellEnd"/>
+      <w:r>
+        <w:t xml:space="preserve"> -b &lt;Nombre rama&gt; =&gt; se mueve y crea la rama</w:t>
       </w:r>
     </w:p>
     <w:p/>
     <w:p>
       <w:r>
-        <w:t>Git Hub es una plataforma donde guardar nuestros proyectos al usar git.</w:t>
+        <w:t xml:space="preserve">Git Hub es una plataforma donde guardar nuestros proyectos al usar </w:t>
+      </w:r>
+      <w:proofErr w:type="spellStart"/>
+      <w:r>
+        <w:t>git</w:t>
+      </w:r>
+      <w:proofErr w:type="spellEnd"/>
+      <w:r>
+        <w:t>.</w:t>
       </w:r>
     </w:p>
     <w:p/>
@@ -133,22 +300,86 @@
     </w:p>
     <w:p>
       <w:r>
-        <w:t>Git remote add &lt;origin&gt; &lt;url proyecto&gt;</w:t>
-      </w:r>
-    </w:p>
-    <w:p>
-      <w:r>
-        <w:t>Git remote -v muestra las veriones?</w:t>
-      </w:r>
-    </w:p>
-    <w:p>
-      <w:r>
-        <w:t>Git remote remove &lt;origin&gt; =&gt; elimina el enlace</w:t>
-      </w:r>
-    </w:p>
-    <w:p>
-      <w:r>
-        <w:t>Git push &lt;origin&gt; &lt;rama&gt; =&gt; enviar los cambios al repositorio remoto</w:t>
+        <w:t xml:space="preserve">Git remote </w:t>
+      </w:r>
+      <w:proofErr w:type="spellStart"/>
+      <w:r>
+        <w:t>add</w:t>
+      </w:r>
+      <w:proofErr w:type="spellEnd"/>
+      <w:r>
+        <w:t xml:space="preserve"> &lt;</w:t>
+      </w:r>
+      <w:proofErr w:type="spellStart"/>
+      <w:r>
+        <w:t>origin</w:t>
+      </w:r>
+      <w:proofErr w:type="spellEnd"/>
+      <w:r>
+        <w:t>&gt; &lt;</w:t>
+      </w:r>
+      <w:proofErr w:type="spellStart"/>
+      <w:r>
+        <w:t>url</w:t>
+      </w:r>
+      <w:proofErr w:type="spellEnd"/>
+      <w:r>
+        <w:t xml:space="preserve"> proyecto&gt;</w:t>
+      </w:r>
+    </w:p>
+    <w:p>
+      <w:r>
+        <w:t xml:space="preserve">Git remote -v muestra las </w:t>
+      </w:r>
+      <w:proofErr w:type="spellStart"/>
+      <w:r>
+        <w:t>veriones</w:t>
+      </w:r>
+      <w:proofErr w:type="spellEnd"/>
+      <w:r>
+        <w:t>?</w:t>
+      </w:r>
+    </w:p>
+    <w:p>
+      <w:r>
+        <w:t xml:space="preserve">Git remote </w:t>
+      </w:r>
+      <w:proofErr w:type="spellStart"/>
+      <w:r>
+        <w:t>remove</w:t>
+      </w:r>
+      <w:proofErr w:type="spellEnd"/>
+      <w:r>
+        <w:t xml:space="preserve"> &lt;</w:t>
+      </w:r>
+      <w:proofErr w:type="spellStart"/>
+      <w:r>
+        <w:t>origin</w:t>
+      </w:r>
+      <w:proofErr w:type="spellEnd"/>
+      <w:r>
+        <w:t>&gt; =&gt; elimina el enlace</w:t>
+      </w:r>
+    </w:p>
+    <w:p>
+      <w:r>
+        <w:t xml:space="preserve">Git </w:t>
+      </w:r>
+      <w:proofErr w:type="spellStart"/>
+      <w:r>
+        <w:t>push</w:t>
+      </w:r>
+      <w:proofErr w:type="spellEnd"/>
+      <w:r>
+        <w:t xml:space="preserve"> &lt;</w:t>
+      </w:r>
+      <w:proofErr w:type="spellStart"/>
+      <w:r>
+        <w:t>origin</w:t>
+      </w:r>
+      <w:proofErr w:type="spellEnd"/>
+      <w:r>
+        <w:t>&gt; &lt;rama&gt; =&gt; enviar los cambios al repositorio remoto</w:t>
       </w:r>
       <w:r>
         <w:t xml:space="preserve">  </w:t>
@@ -156,24 +387,66 @@
     </w:p>
     <w:p>
       <w:r>
-        <w:t>Las issues son una forma de continuar, mejorar o solucionar errores en nuestro repositorio.</w:t>
-      </w:r>
-    </w:p>
-    <w:p>
-      <w:r>
-        <w:t>Fork =&gt;</w:t>
+        <w:t xml:space="preserve">Las </w:t>
+      </w:r>
+      <w:proofErr w:type="spellStart"/>
+      <w:r>
+        <w:t>issues</w:t>
+      </w:r>
+      <w:proofErr w:type="spellEnd"/>
+      <w:r>
+        <w:t xml:space="preserve"> son una forma de continuar, mejorar o solucionar errores en nuestro repositorio.</w:t>
+      </w:r>
+    </w:p>
+    <w:p>
+      <w:proofErr w:type="spellStart"/>
+      <w:r>
+        <w:lastRenderedPageBreak/>
+        <w:t>Fork</w:t>
+      </w:r>
+      <w:proofErr w:type="spellEnd"/>
+      <w:r>
+        <w:t xml:space="preserve"> =&gt;</w:t>
       </w:r>
       <w:r>
         <w:t xml:space="preserve"> Permite importar repositorios ajenos (Es una copia)</w:t>
       </w:r>
     </w:p>
     <w:p>
-      <w:r>
-        <w:lastRenderedPageBreak/>
-        <w:t xml:space="preserve">Pull Request =&gt; </w:t>
-      </w:r>
-      <w:r>
-        <w:t>Son las personas que han modificado tu proyecto, si aceptas un pull request se generarán los nuevos cambios.</w:t>
+      <w:proofErr w:type="spellStart"/>
+      <w:r>
+        <w:t>Pull</w:t>
+      </w:r>
+      <w:proofErr w:type="spellEnd"/>
+      <w:r>
+        <w:t xml:space="preserve"> </w:t>
+      </w:r>
+      <w:proofErr w:type="spellStart"/>
+      <w:r>
+        <w:t>Request</w:t>
+      </w:r>
+      <w:proofErr w:type="spellEnd"/>
+      <w:r>
+        <w:t xml:space="preserve"> =&gt; </w:t>
+      </w:r>
+      <w:r>
+        <w:t xml:space="preserve">Son las personas que han modificado tu proyecto, si aceptas un </w:t>
+      </w:r>
+      <w:proofErr w:type="spellStart"/>
+      <w:r>
+        <w:t>pull</w:t>
+      </w:r>
+      <w:proofErr w:type="spellEnd"/>
+      <w:r>
+        <w:t xml:space="preserve"> </w:t>
+      </w:r>
+      <w:proofErr w:type="spellStart"/>
+      <w:r>
+        <w:t>request</w:t>
+      </w:r>
+      <w:proofErr w:type="spellEnd"/>
+      <w:r>
+        <w:t xml:space="preserve"> se generarán los nuevos cambios.</w:t>
       </w:r>
     </w:p>
     <w:p>
@@ -185,8 +458,21 @@
       </w:r>
     </w:p>
     <w:p>
-      <w:r>
-        <w:t>Pull Request =&gt; subir mis cambios al repo</w:t>
+      <w:proofErr w:type="spellStart"/>
+      <w:r>
+        <w:t>Pull</w:t>
+      </w:r>
+      <w:proofErr w:type="spellEnd"/>
+      <w:r>
+        <w:t xml:space="preserve"> </w:t>
+      </w:r>
+      <w:proofErr w:type="spellStart"/>
+      <w:r>
+        <w:t>Request</w:t>
+      </w:r>
+      <w:proofErr w:type="spellEnd"/>
+      <w:r>
+        <w:t xml:space="preserve"> =&gt; subir mis cambios al repo</w:t>
       </w:r>
       <w:r>
         <w:t xml:space="preserve"> y el dueño acepta o no si agrega los cambios</w:t>
@@ -605,6 +891,27 @@
       <w:lang w:val="es-AR"/>
     </w:rPr>
   </w:style>
+  <w:style w:type="paragraph" w:styleId="Ttulo1">
+    <w:name w:val="heading 1"/>
+    <w:basedOn w:val="Normal"/>
+    <w:next w:val="Normal"/>
+    <w:link w:val="Ttulo1Car"/>
+    <w:uiPriority w:val="9"/>
+    <w:qFormat/>
+    <w:rsid w:val="001D3312"/>
+    <w:pPr>
+      <w:keepNext/>
+      <w:keepLines/>
+      <w:spacing w:before="240" w:after="0"/>
+      <w:outlineLvl w:val="0"/>
+    </w:pPr>
+    <w:rPr>
+      <w:rFonts w:asciiTheme="majorHAnsi" w:eastAsiaTheme="majorEastAsia" w:hAnsiTheme="majorHAnsi" w:cstheme="majorBidi"/>
+      <w:color w:val="2F5496" w:themeColor="accent1" w:themeShade="BF"/>
+      <w:sz w:val="32"/>
+      <w:szCs w:val="32"/>
+    </w:rPr>
+  </w:style>
   <w:style w:type="character" w:default="1" w:styleId="Fuentedeprrafopredeter">
     <w:name w:val="Default Paragraph Font"/>
     <w:uiPriority w:val="1"/>
@@ -631,6 +938,55 @@
     <w:uiPriority w:val="99"/>
     <w:semiHidden/>
     <w:unhideWhenUsed/>
+  </w:style>
+  <w:style w:type="paragraph" w:styleId="Ttulo">
+    <w:name w:val="Title"/>
+    <w:basedOn w:val="Normal"/>
+    <w:next w:val="Normal"/>
+    <w:link w:val="TtuloCar"/>
+    <w:uiPriority w:val="10"/>
+    <w:qFormat/>
+    <w:rsid w:val="001D3312"/>
+    <w:pPr>
+      <w:spacing w:after="0" w:line="240" w:lineRule="auto"/>
+      <w:contextualSpacing/>
+    </w:pPr>
+    <w:rPr>
+      <w:rFonts w:asciiTheme="majorHAnsi" w:eastAsiaTheme="majorEastAsia" w:hAnsiTheme="majorHAnsi" w:cstheme="majorBidi"/>
+      <w:spacing w:val="-10"/>
+      <w:kern w:val="28"/>
+      <w:sz w:val="56"/>
+      <w:szCs w:val="56"/>
+    </w:rPr>
+  </w:style>
+  <w:style w:type="character" w:customStyle="1" w:styleId="TtuloCar">
+    <w:name w:val="Título Car"/>
+    <w:basedOn w:val="Fuentedeprrafopredeter"/>
+    <w:link w:val="Ttulo"/>
+    <w:uiPriority w:val="10"/>
+    <w:rsid w:val="001D3312"/>
+    <w:rPr>
+      <w:rFonts w:asciiTheme="majorHAnsi" w:eastAsiaTheme="majorEastAsia" w:hAnsiTheme="majorHAnsi" w:cstheme="majorBidi"/>
+      <w:spacing w:val="-10"/>
+      <w:kern w:val="28"/>
+      <w:sz w:val="56"/>
+      <w:szCs w:val="56"/>
+      <w:lang w:val="es-AR"/>
+    </w:rPr>
+  </w:style>
+  <w:style w:type="character" w:customStyle="1" w:styleId="Ttulo1Car">
+    <w:name w:val="Título 1 Car"/>
+    <w:basedOn w:val="Fuentedeprrafopredeter"/>
+    <w:link w:val="Ttulo1"/>
+    <w:uiPriority w:val="9"/>
+    <w:rsid w:val="001D3312"/>
+    <w:rPr>
+      <w:rFonts w:asciiTheme="majorHAnsi" w:eastAsiaTheme="majorEastAsia" w:hAnsiTheme="majorHAnsi" w:cstheme="majorBidi"/>
+      <w:color w:val="2F5496" w:themeColor="accent1" w:themeShade="BF"/>
+      <w:sz w:val="32"/>
+      <w:szCs w:val="32"/>
+      <w:lang w:val="es-AR"/>
+    </w:rPr>
   </w:style>
 </w:styles>
 </file>

</xml_diff>